<commit_message>
V 0.1 do rel. Corrigidos alguns bugs.
</commit_message>
<xml_diff>
--- a/docs/trab1/reltrab1.docx
+++ b/docs/trab1/reltrab1.docx
@@ -188,7 +188,25 @@
                       <w:sz w:val="20"/>
                       <w:szCs w:val="20"/>
                     </w:rPr>
-                    <w:t>de Engenharia de Electrónica e Telecomunicações e de Computadores</w:t>
+                    <w:t xml:space="preserve">de Engenharia de </w:t>
+                  </w:r>
+                  <w:proofErr w:type="spellStart"/>
+                  <w:r>
+                    <w:rPr>
+                      <w:rFonts w:cs="Times New Roman"/>
+                      <w:sz w:val="20"/>
+                      <w:szCs w:val="20"/>
+                    </w:rPr>
+                    <w:t>Electrónica</w:t>
+                  </w:r>
+                  <w:proofErr w:type="spellEnd"/>
+                  <w:r>
+                    <w:rPr>
+                      <w:rFonts w:cs="Times New Roman"/>
+                      <w:sz w:val="20"/>
+                      <w:szCs w:val="20"/>
+                    </w:rPr>
+                    <w:t xml:space="preserve"> e Telecomunicações e de Computadores</w:t>
                   </w:r>
                 </w:p>
               </w:txbxContent>
@@ -426,21 +444,25 @@
       <w:r>
         <w:t xml:space="preserve">O objetivo do trabalho era a familiarização na plataforma </w:t>
       </w:r>
+      <w:proofErr w:type="spellStart"/>
       <w:r>
         <w:rPr>
           <w:i/>
         </w:rPr>
         <w:t>android</w:t>
       </w:r>
+      <w:proofErr w:type="spellEnd"/>
       <w:r>
         <w:t xml:space="preserve"> através da realização de um simples cliente </w:t>
       </w:r>
+      <w:proofErr w:type="spellStart"/>
       <w:r>
         <w:rPr>
           <w:i/>
         </w:rPr>
         <w:t>twitter</w:t>
       </w:r>
+      <w:proofErr w:type="spellEnd"/>
       <w:r>
         <w:rPr>
           <w:i/>
@@ -453,24 +475,28 @@
       <w:r>
         <w:t xml:space="preserve">via </w:t>
       </w:r>
+      <w:proofErr w:type="spellStart"/>
       <w:r>
         <w:rPr>
           <w:i/>
         </w:rPr>
         <w:t>Yamba</w:t>
       </w:r>
+      <w:proofErr w:type="spellEnd"/>
       <w:r>
         <w:t>)</w:t>
       </w:r>
       <w:r>
         <w:t xml:space="preserve"> com suporte à visualização da </w:t>
       </w:r>
+      <w:proofErr w:type="spellStart"/>
       <w:r>
         <w:rPr>
           <w:i/>
         </w:rPr>
         <w:t>timeline</w:t>
       </w:r>
+      <w:proofErr w:type="spellEnd"/>
       <w:r>
         <w:t xml:space="preserve"> do utilizador, atualização da mesma e suporte a algumas preferências. </w:t>
       </w:r>
@@ -482,12 +508,14 @@
       <w:r>
         <w:t xml:space="preserve">criar uma interface programática simples e adaptável para o acesso ao serviço </w:t>
       </w:r>
+      <w:proofErr w:type="spellStart"/>
       <w:r>
         <w:rPr>
           <w:i/>
         </w:rPr>
         <w:t>Yamba</w:t>
       </w:r>
+      <w:proofErr w:type="spellEnd"/>
       <w:r>
         <w:t>, já que de futuro poderá ser útil adicionar novas funcionalidades</w:t>
       </w:r>
@@ -529,8 +557,13 @@
       </w:pPr>
       <w:r>
         <w:lastRenderedPageBreak/>
-        <w:t>Acesso ao serviço Yamba</w:t>
-      </w:r>
+        <w:t xml:space="preserve">Acesso ao serviço </w:t>
+      </w:r>
+      <w:proofErr w:type="spellStart"/>
+      <w:r>
+        <w:t>Yamba</w:t>
+      </w:r>
+      <w:proofErr w:type="spellEnd"/>
     </w:p>
     <w:p>
       <w:r>
@@ -560,12 +593,14 @@
       <w:r>
         <w:t xml:space="preserve"> representa o diagrama da classe de acesso ao serviço </w:t>
       </w:r>
+      <w:proofErr w:type="spellStart"/>
       <w:r>
         <w:rPr>
           <w:i/>
         </w:rPr>
         <w:t>Yamba</w:t>
       </w:r>
+      <w:proofErr w:type="spellEnd"/>
       <w:r>
         <w:t>.</w:t>
       </w:r>
@@ -649,36 +684,56 @@
       </w:fldSimple>
       <w:bookmarkEnd w:id="0"/>
       <w:r>
-        <w:t xml:space="preserve"> - Diagrama da classe TwitterServiceClient.</w:t>
+        <w:t xml:space="preserve"> - Diagrama da classe </w:t>
+      </w:r>
+      <w:proofErr w:type="spellStart"/>
+      <w:r>
+        <w:t>TwitterServiceClient</w:t>
+      </w:r>
+      <w:proofErr w:type="spellEnd"/>
+      <w:r>
+        <w:t>.</w:t>
       </w:r>
     </w:p>
     <w:p>
       <w:r>
         <w:t xml:space="preserve">Uma vez que o acesso ao serviço </w:t>
       </w:r>
+      <w:proofErr w:type="spellStart"/>
       <w:r>
         <w:rPr>
           <w:i/>
         </w:rPr>
         <w:t>Yamba</w:t>
       </w:r>
+      <w:proofErr w:type="spellEnd"/>
       <w:r>
         <w:t xml:space="preserve"> pode ser, realizado dentro da </w:t>
       </w:r>
+      <w:proofErr w:type="spellStart"/>
       <w:r>
         <w:rPr>
           <w:i/>
         </w:rPr>
         <w:t>thread</w:t>
       </w:r>
+      <w:proofErr w:type="spellEnd"/>
       <w:r>
         <w:t xml:space="preserve"> da </w:t>
       </w:r>
-      <w:r>
-        <w:rPr>
-          <w:i/>
-        </w:rPr>
-        <w:t>user-interface</w:t>
+      <w:proofErr w:type="spellStart"/>
+      <w:r>
+        <w:rPr>
+          <w:i/>
+        </w:rPr>
+        <w:t>user</w:t>
+      </w:r>
+      <w:proofErr w:type="spellEnd"/>
+      <w:r>
+        <w:rPr>
+          <w:i/>
+        </w:rPr>
+        <w:t>-interface</w:t>
       </w:r>
       <w:r>
         <w:t xml:space="preserve"> (</w:t>
@@ -695,21 +750,25 @@
       <w:r>
         <w:t xml:space="preserve">, todas as operações potencialmente bloqueantes foram transformadas em operações assíncronas, nomeadamente as operações </w:t>
       </w:r>
+      <w:proofErr w:type="spellStart"/>
       <w:r>
         <w:rPr>
           <w:i/>
         </w:rPr>
         <w:t>getUserTimeline</w:t>
       </w:r>
+      <w:proofErr w:type="spellEnd"/>
       <w:r>
         <w:t xml:space="preserve"> e </w:t>
       </w:r>
+      <w:proofErr w:type="spellStart"/>
       <w:r>
         <w:rPr>
           <w:i/>
         </w:rPr>
         <w:t>updateStatus</w:t>
       </w:r>
+      <w:proofErr w:type="spellEnd"/>
       <w:r>
         <w:t>.</w:t>
       </w:r>
@@ -872,33 +931,39 @@
       <w:r>
         <w:t xml:space="preserve">A interface </w:t>
       </w:r>
+      <w:proofErr w:type="spellStart"/>
       <w:r>
         <w:rPr>
           <w:i/>
         </w:rPr>
         <w:t>IEvent</w:t>
       </w:r>
+      <w:proofErr w:type="spellEnd"/>
       <w:r>
         <w:t xml:space="preserve"> </w:t>
       </w:r>
       <w:r>
         <w:t xml:space="preserve">define uma "promessa" de um resultado futuro, para ser possível obter esse valor é necessário registar num objeto do tipo </w:t>
       </w:r>
+      <w:proofErr w:type="spellStart"/>
       <w:r>
         <w:rPr>
           <w:i/>
         </w:rPr>
         <w:t>IEvent</w:t>
       </w:r>
+      <w:proofErr w:type="spellEnd"/>
       <w:r>
         <w:t xml:space="preserve"> um </w:t>
       </w:r>
+      <w:proofErr w:type="spellStart"/>
       <w:r>
         <w:rPr>
           <w:i/>
         </w:rPr>
         <w:t>handler</w:t>
       </w:r>
+      <w:proofErr w:type="spellEnd"/>
       <w:r>
         <w:t xml:space="preserve">, este irá ser </w:t>
       </w:r>
@@ -908,12 +973,14 @@
       <w:r>
         <w:t xml:space="preserve"> quando essa "promessa" for cumprida, ou seja, quando a operação assíncrona produzir um resultado. A interface </w:t>
       </w:r>
+      <w:proofErr w:type="spellStart"/>
       <w:r>
         <w:rPr>
           <w:i/>
         </w:rPr>
         <w:t>IEventHandlerArgs</w:t>
       </w:r>
+      <w:proofErr w:type="spellEnd"/>
       <w:r>
         <w:t xml:space="preserve"> serve apenas para que exista alguma forma de obter a exceção em caso de erro.</w:t>
       </w:r>
@@ -1049,12 +1116,14 @@
         <w:lastRenderedPageBreak/>
         <w:t xml:space="preserve">Ambas as operações são derivadas de </w:t>
       </w:r>
+      <w:proofErr w:type="spellStart"/>
       <w:r>
         <w:rPr>
           <w:i/>
         </w:rPr>
         <w:t>AsyncTask</w:t>
       </w:r>
+      <w:proofErr w:type="spellEnd"/>
       <w:r>
         <w:t>, levanta</w:t>
       </w:r>
@@ -1079,12 +1148,14 @@
       <w:r>
         <w:t xml:space="preserve">m </w:t>
       </w:r>
+      <w:proofErr w:type="spellStart"/>
       <w:r>
         <w:rPr>
           <w:i/>
         </w:rPr>
         <w:t>handler</w:t>
       </w:r>
+      <w:proofErr w:type="spellEnd"/>
       <w:r>
         <w:t xml:space="preserve"> de evento de uma destas operações for atualizar elementos da </w:t>
       </w:r>
@@ -1106,12 +1177,14 @@
       <w:r>
         <w:t xml:space="preserve"> de ser lançada no contexto da </w:t>
       </w:r>
+      <w:proofErr w:type="spellStart"/>
       <w:r>
         <w:rPr>
           <w:i/>
         </w:rPr>
         <w:t>thread</w:t>
       </w:r>
+      <w:proofErr w:type="spellEnd"/>
       <w:r>
         <w:t xml:space="preserve"> da </w:t>
       </w:r>
@@ -1136,12 +1209,14 @@
       <w:r>
         <w:t xml:space="preserve">A classe </w:t>
       </w:r>
+      <w:proofErr w:type="spellStart"/>
       <w:r>
         <w:rPr>
           <w:i/>
         </w:rPr>
         <w:t>AsyncTask</w:t>
       </w:r>
+      <w:proofErr w:type="spellEnd"/>
       <w:r>
         <w:t xml:space="preserve"> não é tolerante a falhas, significando que lançará exceção caso algum erro ocorra durante a operação.</w:t>
       </w:r>
@@ -1153,12 +1228,14 @@
       <w:r>
         <w:t xml:space="preserve">O primeiro ponto é normal e comum na plataforma </w:t>
       </w:r>
+      <w:proofErr w:type="spellStart"/>
       <w:r>
         <w:rPr>
           <w:i/>
         </w:rPr>
         <w:t>android</w:t>
       </w:r>
+      <w:proofErr w:type="spellEnd"/>
       <w:r>
         <w:t xml:space="preserve">, o segundo inviabiliza o sistema de notificação </w:t>
       </w:r>
@@ -1180,6 +1257,7 @@
       <w:r>
         <w:t xml:space="preserve">. Assim foi criada a classe </w:t>
       </w:r>
+      <w:proofErr w:type="spellStart"/>
       <w:r>
         <w:rPr>
           <w:i/>
@@ -1192,15 +1270,18 @@
         </w:rPr>
         <w:t>ndedAsyncTask</w:t>
       </w:r>
+      <w:proofErr w:type="spellEnd"/>
       <w:r>
         <w:t xml:space="preserve">, o único objetivo é capturar possíveis exceções que possam ocorrer na execução de uma </w:t>
       </w:r>
+      <w:proofErr w:type="spellStart"/>
       <w:r>
         <w:rPr>
           <w:i/>
         </w:rPr>
         <w:t>AsyncTask</w:t>
       </w:r>
+      <w:proofErr w:type="spellEnd"/>
       <w:r>
         <w:rPr>
           <w:i/>
@@ -1291,8 +1372,13 @@
         </w:r>
       </w:fldSimple>
       <w:r>
-        <w:t xml:space="preserve"> - Diagrama da classe ExtendedAsyncTask</w:t>
-      </w:r>
+        <w:t xml:space="preserve"> - Diagrama da classe </w:t>
+      </w:r>
+      <w:proofErr w:type="spellStart"/>
+      <w:r>
+        <w:t>ExtendedAsyncTask</w:t>
+      </w:r>
+      <w:proofErr w:type="spellEnd"/>
       <w:r>
         <w:rPr>
           <w:noProof/>
@@ -1304,12 +1390,14 @@
       <w:r>
         <w:t xml:space="preserve">Para capturar possíveis exceções o método </w:t>
       </w:r>
+      <w:proofErr w:type="spellStart"/>
       <w:r>
         <w:rPr>
           <w:i/>
         </w:rPr>
         <w:t>doInBackGround</w:t>
       </w:r>
+      <w:proofErr w:type="spellEnd"/>
       <w:r>
         <w:rPr>
           <w:i/>
@@ -1319,21 +1407,25 @@
       <w:r>
         <w:t xml:space="preserve">de </w:t>
       </w:r>
+      <w:proofErr w:type="spellStart"/>
       <w:r>
         <w:rPr>
           <w:i/>
         </w:rPr>
         <w:t>AsyncTask</w:t>
       </w:r>
+      <w:proofErr w:type="spellEnd"/>
       <w:r>
         <w:t xml:space="preserve"> foi implementado nesta classe. Este invoca o método abstrato </w:t>
       </w:r>
+      <w:proofErr w:type="spellStart"/>
       <w:r>
         <w:rPr>
           <w:i/>
         </w:rPr>
         <w:t>doWork</w:t>
       </w:r>
+      <w:proofErr w:type="spellEnd"/>
       <w:r>
         <w:rPr>
           <w:i/>
@@ -1384,11 +1476,75 @@
           <w:lang w:val="pt-PT"/>
         </w:rPr>
       </w:pPr>
+      <w:proofErr w:type="spellStart"/>
       <w:r>
         <w:rPr>
           <w:lang w:val="pt-PT"/>
         </w:rPr>
-        <w:t>public SomeAsyncOperation extends ExtendedAsyncTask&lt;Void,Void,Integer&gt;{</w:t>
+        <w:t>public</w:t>
+      </w:r>
+      <w:proofErr w:type="spellEnd"/>
+      <w:r>
+        <w:rPr>
+          <w:lang w:val="pt-PT"/>
+        </w:rPr>
+        <w:t xml:space="preserve"> </w:t>
+      </w:r>
+      <w:proofErr w:type="spellStart"/>
+      <w:r>
+        <w:rPr>
+          <w:lang w:val="pt-PT"/>
+        </w:rPr>
+        <w:t>SomeAsyncOperation</w:t>
+      </w:r>
+      <w:proofErr w:type="spellEnd"/>
+      <w:r>
+        <w:rPr>
+          <w:lang w:val="pt-PT"/>
+        </w:rPr>
+        <w:t xml:space="preserve"> </w:t>
+      </w:r>
+      <w:proofErr w:type="spellStart"/>
+      <w:r>
+        <w:rPr>
+          <w:lang w:val="pt-PT"/>
+        </w:rPr>
+        <w:t>extends</w:t>
+      </w:r>
+      <w:proofErr w:type="spellEnd"/>
+      <w:r>
+        <w:rPr>
+          <w:lang w:val="pt-PT"/>
+        </w:rPr>
+        <w:t xml:space="preserve"> </w:t>
+      </w:r>
+      <w:proofErr w:type="spellStart"/>
+      <w:r>
+        <w:rPr>
+          <w:lang w:val="pt-PT"/>
+        </w:rPr>
+        <w:t>ExtendedAsyncTask</w:t>
+      </w:r>
+      <w:proofErr w:type="spellEnd"/>
+      <w:r>
+        <w:rPr>
+          <w:lang w:val="pt-PT"/>
+        </w:rPr>
+        <w:t>&lt;</w:t>
+      </w:r>
+      <w:proofErr w:type="spellStart"/>
+      <w:r>
+        <w:rPr>
+          <w:lang w:val="pt-PT"/>
+        </w:rPr>
+        <w:t>Void,Void,Integer</w:t>
+      </w:r>
+      <w:proofErr w:type="spellEnd"/>
+      <w:r>
+        <w:rPr>
+          <w:lang w:val="pt-PT"/>
+        </w:rPr>
+        <w:t>&gt;{</w:t>
       </w:r>
     </w:p>
     <w:p>
@@ -1402,6 +1558,85 @@
         <w:rPr>
           <w:lang w:val="pt-PT"/>
         </w:rPr>
+        <w:tab/>
+        <w:t>@</w:t>
+      </w:r>
+      <w:proofErr w:type="spellStart"/>
+      <w:r>
+        <w:rPr>
+          <w:lang w:val="pt-PT"/>
+        </w:rPr>
+        <w:t>Override</w:t>
+      </w:r>
+      <w:proofErr w:type="spellEnd"/>
+    </w:p>
+    <w:p>
+      <w:pPr>
+        <w:pStyle w:val="Subttulo"/>
+      </w:pPr>
+      <w:r>
+        <w:rPr>
+          <w:lang w:val="pt-PT"/>
+        </w:rPr>
+        <w:tab/>
+      </w:r>
+      <w:r>
+        <w:t>protected I</w:t>
+      </w:r>
+      <w:r>
+        <w:t>nteger</w:t>
+      </w:r>
+      <w:r>
+        <w:t xml:space="preserve"> </w:t>
+      </w:r>
+      <w:proofErr w:type="spellStart"/>
+      <w:r>
+        <w:t>doWork</w:t>
+      </w:r>
+      <w:proofErr w:type="spellEnd"/>
+      <w:r>
+        <w:t xml:space="preserve">(Void... </w:t>
+      </w:r>
+      <w:proofErr w:type="spellStart"/>
+      <w:r>
+        <w:t>params</w:t>
+      </w:r>
+      <w:proofErr w:type="spellEnd"/>
+      <w:r>
+        <w:t>){</w:t>
+      </w:r>
+    </w:p>
+    <w:p>
+      <w:pPr>
+        <w:pStyle w:val="Subttulo"/>
+      </w:pPr>
+      <w:r>
+        <w:tab/>
+      </w:r>
+      <w:r>
+        <w:tab/>
+        <w:t>//Some intensive work.</w:t>
+      </w:r>
+    </w:p>
+    <w:p>
+      <w:pPr>
+        <w:pStyle w:val="Subttulo"/>
+      </w:pPr>
+      <w:r>
+        <w:tab/>
+        <w:t>}</w:t>
+      </w:r>
+    </w:p>
+    <w:p>
+      <w:pPr>
+        <w:pStyle w:val="Subttulo"/>
+      </w:pPr>
+    </w:p>
+    <w:p>
+      <w:pPr>
+        <w:pStyle w:val="Subttulo"/>
+      </w:pPr>
+      <w:r>
         <w:tab/>
         <w:t>@Override</w:t>
       </w:r>
@@ -1411,19 +1646,22 @@
         <w:pStyle w:val="Subttulo"/>
       </w:pPr>
       <w:r>
-        <w:rPr>
-          <w:lang w:val="pt-PT"/>
-        </w:rPr>
         <w:tab/>
-      </w:r>
-      <w:r>
-        <w:t>protected I</w:t>
-      </w:r>
-      <w:r>
-        <w:t>nteger</w:t>
-      </w:r>
-      <w:r>
-        <w:t xml:space="preserve"> doWork(Void... params){</w:t>
+        <w:t xml:space="preserve">protected void </w:t>
+      </w:r>
+      <w:proofErr w:type="spellStart"/>
+      <w:r>
+        <w:t>onPostExecute</w:t>
+      </w:r>
+      <w:proofErr w:type="spellEnd"/>
+      <w:r>
+        <w:t>(</w:t>
+      </w:r>
+      <w:r>
+        <w:t>Integer</w:t>
+      </w:r>
+      <w:r>
+        <w:t xml:space="preserve"> result){</w:t>
       </w:r>
     </w:p>
     <w:p>
@@ -1435,57 +1673,15 @@
       </w:r>
       <w:r>
         <w:tab/>
-        <w:t>//Some intensive work.</w:t>
-      </w:r>
-    </w:p>
-    <w:p>
-      <w:pPr>
-        <w:pStyle w:val="Subttulo"/>
-      </w:pPr>
-      <w:r>
-        <w:tab/>
-        <w:t>}</w:t>
-      </w:r>
-    </w:p>
-    <w:p>
-      <w:pPr>
-        <w:pStyle w:val="Subttulo"/>
-      </w:pPr>
-    </w:p>
-    <w:p>
-      <w:pPr>
-        <w:pStyle w:val="Subttulo"/>
-      </w:pPr>
-      <w:r>
-        <w:tab/>
-        <w:t>@Override</w:t>
-      </w:r>
-    </w:p>
-    <w:p>
-      <w:pPr>
-        <w:pStyle w:val="Subttulo"/>
-      </w:pPr>
-      <w:r>
-        <w:tab/>
-        <w:t>protected void onPostExecute(</w:t>
-      </w:r>
-      <w:r>
-        <w:t>Integer</w:t>
-      </w:r>
-      <w:r>
-        <w:t xml:space="preserve"> result){</w:t>
-      </w:r>
-    </w:p>
-    <w:p>
-      <w:pPr>
-        <w:pStyle w:val="Subttulo"/>
-      </w:pPr>
-      <w:r>
-        <w:tab/>
-      </w:r>
-      <w:r>
-        <w:tab/>
-        <w:t>Exception error = getError();</w:t>
+        <w:t xml:space="preserve">Exception error = </w:t>
+      </w:r>
+      <w:proofErr w:type="spellStart"/>
+      <w:r>
+        <w:t>getError</w:t>
+      </w:r>
+      <w:proofErr w:type="spellEnd"/>
+      <w:r>
+        <w:t>();</w:t>
       </w:r>
     </w:p>
     <w:p>
@@ -1539,7 +1735,15 @@
       </w:r>
       <w:r>
         <w:tab/>
-        <w:t>//Everything went smooth notify completation.</w:t>
+        <w:t xml:space="preserve">//Everything went smooth notify </w:t>
+      </w:r>
+      <w:proofErr w:type="spellStart"/>
+      <w:r>
+        <w:t>completation</w:t>
+      </w:r>
+      <w:proofErr w:type="spellEnd"/>
+      <w:r>
+        <w:t>.</w:t>
       </w:r>
     </w:p>
     <w:p>
@@ -1596,7 +1800,15 @@
       </w:fldSimple>
       <w:bookmarkEnd w:id="3"/>
       <w:r>
-        <w:t xml:space="preserve"> - Exemplo de utilização da classe ExtendedAsyncTask.</w:t>
+        <w:t xml:space="preserve"> - Exemplo de utilização da classe </w:t>
+      </w:r>
+      <w:proofErr w:type="spellStart"/>
+      <w:r>
+        <w:t>ExtendedAsyncTask</w:t>
+      </w:r>
+      <w:proofErr w:type="spellEnd"/>
+      <w:r>
+        <w:t>.</w:t>
       </w:r>
     </w:p>
     <w:p/>
@@ -1679,12 +1891,14 @@
       <w:r>
         <w:t xml:space="preserve"> e das ações realizadas pelo utilizador são controladas pelas diferentes </w:t>
       </w:r>
+      <w:proofErr w:type="spellStart"/>
       <w:r>
         <w:rPr>
           <w:i/>
         </w:rPr>
         <w:t>activities</w:t>
       </w:r>
+      <w:proofErr w:type="spellEnd"/>
       <w:r>
         <w:t xml:space="preserve"> contidas na aplicação. Para generalizar e evitar repetição de código foram criadas duas classes base</w:t>
       </w:r>
@@ -1700,18 +1914,42 @@
           <w:numId w:val="3"/>
         </w:numPr>
       </w:pPr>
-      <w:r>
-        <w:t xml:space="preserve">BaseActivity&lt;T extends Application&gt; - tem como principal objetivo aglomerar informação e rotinas que sejam de comum utilização pelas </w:t>
-      </w:r>
+      <w:proofErr w:type="spellStart"/>
+      <w:r>
+        <w:t>BaseActivity</w:t>
+      </w:r>
+      <w:proofErr w:type="spellEnd"/>
+      <w:r>
+        <w:t xml:space="preserve">&lt;T </w:t>
+      </w:r>
+      <w:proofErr w:type="spellStart"/>
+      <w:r>
+        <w:t>extends</w:t>
+      </w:r>
+      <w:proofErr w:type="spellEnd"/>
+      <w:r>
+        <w:t xml:space="preserve"> </w:t>
+      </w:r>
+      <w:proofErr w:type="spellStart"/>
+      <w:r>
+        <w:t>Application</w:t>
+      </w:r>
+      <w:proofErr w:type="spellEnd"/>
+      <w:r>
+        <w:t xml:space="preserve">&gt; - tem como principal objetivo aglomerar informação e rotinas que sejam de comum utilização pelas </w:t>
+      </w:r>
+      <w:proofErr w:type="spellStart"/>
       <w:r>
         <w:rPr>
           <w:i/>
         </w:rPr>
         <w:t>activities</w:t>
       </w:r>
+      <w:proofErr w:type="spellEnd"/>
       <w:r>
         <w:t xml:space="preserve"> mas não dependam da aplicação em si. Neste caso contém o acesso tipificado à instância de </w:t>
       </w:r>
+      <w:proofErr w:type="spellStart"/>
       <w:r>
         <w:rPr>
           <w:i/>
@@ -1730,6 +1968,7 @@
         </w:rPr>
         <w:t>plication</w:t>
       </w:r>
+      <w:proofErr w:type="spellEnd"/>
       <w:r>
         <w:rPr>
           <w:i/>
@@ -1739,12 +1978,14 @@
       <w:r>
         <w:t xml:space="preserve">e à instancia de </w:t>
       </w:r>
+      <w:proofErr w:type="spellStart"/>
       <w:r>
         <w:rPr>
           <w:i/>
         </w:rPr>
         <w:t>NavigationMessenger</w:t>
       </w:r>
+      <w:proofErr w:type="spellEnd"/>
       <w:r>
         <w:t>.</w:t>
       </w:r>
@@ -1757,8 +1998,24 @@
           <w:numId w:val="3"/>
         </w:numPr>
       </w:pPr>
-      <w:r>
-        <w:t>YambaBaseActivity - tem o mesmo objetivo que a classe BaseActivity com a diferença de aglomerar membros que sejam dependentes da aplicação como por exemplo o menu.</w:t>
+      <w:proofErr w:type="spellStart"/>
+      <w:r>
+        <w:t>YambaBaseActivity</w:t>
+      </w:r>
+      <w:proofErr w:type="spellEnd"/>
+      <w:r>
+        <w:t xml:space="preserve"> - tem o mesmo objetivo que a classe </w:t>
+      </w:r>
+      <w:proofErr w:type="spellStart"/>
+      <w:r>
+        <w:rPr>
+          <w:i/>
+        </w:rPr>
+        <w:t>BaseActivity</w:t>
+      </w:r>
+      <w:proofErr w:type="spellEnd"/>
+      <w:r>
+        <w:t xml:space="preserve"> com a diferença de aglomerar membros que sejam dependentes da aplicação como por exemplo o menu.</w:t>
       </w:r>
     </w:p>
     <w:p>
@@ -1768,9 +2025,27 @@
     </w:p>
     <w:p>
       <w:pPr>
+        <w:spacing w:line="276" w:lineRule="auto"/>
+        <w:jc w:val="left"/>
+        <w:rPr>
+          <w:rFonts w:asciiTheme="majorHAnsi" w:eastAsiaTheme="majorEastAsia" w:hAnsiTheme="majorHAnsi" w:cstheme="majorBidi"/>
+          <w:b/>
+          <w:bCs/>
+          <w:color w:val="4F81BD" w:themeColor="accent1"/>
+          <w:sz w:val="26"/>
+          <w:szCs w:val="26"/>
+        </w:rPr>
+      </w:pPr>
+      <w:r>
+        <w:br w:type="page"/>
+      </w:r>
+    </w:p>
+    <w:p>
+      <w:pPr>
         <w:pStyle w:val="Ttulo2"/>
       </w:pPr>
       <w:r>
+        <w:lastRenderedPageBreak/>
         <w:t>Navegação</w:t>
       </w:r>
     </w:p>
@@ -1778,57 +2053,69 @@
       <w:r>
         <w:t xml:space="preserve">A navegação normal entre as </w:t>
       </w:r>
+      <w:proofErr w:type="spellStart"/>
       <w:r>
         <w:rPr>
           <w:i/>
         </w:rPr>
         <w:t>activities</w:t>
       </w:r>
+      <w:proofErr w:type="spellEnd"/>
       <w:r>
         <w:t xml:space="preserve"> é relativamente simples já que não existe passagem de informação entre estas. O mesmo não se aplica quando a </w:t>
       </w:r>
+      <w:proofErr w:type="spellStart"/>
       <w:r>
         <w:rPr>
           <w:i/>
         </w:rPr>
         <w:t>activity</w:t>
       </w:r>
+      <w:proofErr w:type="spellEnd"/>
       <w:r>
         <w:t xml:space="preserve"> </w:t>
       </w:r>
+      <w:proofErr w:type="spellStart"/>
       <w:r>
         <w:rPr>
           <w:i/>
         </w:rPr>
         <w:t>Timeline</w:t>
       </w:r>
+      <w:proofErr w:type="spellEnd"/>
       <w:r>
         <w:t xml:space="preserve"> necessita de navegar para a </w:t>
       </w:r>
+      <w:proofErr w:type="spellStart"/>
       <w:r>
         <w:rPr>
           <w:i/>
         </w:rPr>
         <w:t>StatusDetails</w:t>
       </w:r>
+      <w:proofErr w:type="spellEnd"/>
       <w:r>
         <w:t xml:space="preserve">. A </w:t>
       </w:r>
+      <w:proofErr w:type="spellStart"/>
       <w:r>
         <w:rPr>
           <w:i/>
         </w:rPr>
         <w:t>activity</w:t>
       </w:r>
+      <w:proofErr w:type="spellEnd"/>
       <w:r>
         <w:t xml:space="preserve"> </w:t>
       </w:r>
+      <w:proofErr w:type="spellStart"/>
       <w:r>
         <w:rPr>
           <w:i/>
         </w:rPr>
         <w:t>Timeline</w:t>
       </w:r>
+      <w:proofErr w:type="spellEnd"/>
       <w:r>
         <w:t xml:space="preserve"> contém uma listagem de </w:t>
       </w:r>
@@ -1847,51 +2134,600 @@
       <w:r>
         <w:t xml:space="preserve"> (</w:t>
       </w:r>
+      <w:proofErr w:type="spellStart"/>
       <w:r>
         <w:rPr>
           <w:i/>
         </w:rPr>
         <w:t>Tweets</w:t>
       </w:r>
-      <w:r>
-        <w:t xml:space="preserve">) e quando o </w:t>
-      </w:r>
-      <w:r>
+      <w:proofErr w:type="spellEnd"/>
+      <w:r>
+        <w:t xml:space="preserve">) e quando o utilizador carrega num, o comportamento esperado é que apareça uma nova </w:t>
+      </w:r>
+      <w:proofErr w:type="spellStart"/>
+      <w:r>
+        <w:rPr>
+          <w:i/>
+        </w:rPr>
+        <w:t>view</w:t>
+      </w:r>
+      <w:proofErr w:type="spellEnd"/>
+      <w:r>
+        <w:t xml:space="preserve"> e que os detalhes desse </w:t>
+      </w:r>
+      <w:r>
+        <w:rPr>
+          <w:i/>
+        </w:rPr>
+        <w:t>status</w:t>
+      </w:r>
+      <w:r>
+        <w:t xml:space="preserve"> seja</w:t>
+      </w:r>
+      <w:r>
+        <w:t>m</w:t>
+      </w:r>
+      <w:r>
+        <w:t xml:space="preserve"> apresentado</w:t>
+      </w:r>
+      <w:r>
+        <w:t>s</w:t>
+      </w:r>
+      <w:r>
+        <w:t xml:space="preserve">. </w:t>
+      </w:r>
+      <w:r>
+        <w:t xml:space="preserve">O problema desta interação é como deve ser um objeto passado para de uma </w:t>
+      </w:r>
+      <w:proofErr w:type="spellStart"/>
+      <w:r>
+        <w:rPr>
+          <w:i/>
+        </w:rPr>
+        <w:t>activity</w:t>
+      </w:r>
+      <w:proofErr w:type="spellEnd"/>
+      <w:r>
+        <w:t xml:space="preserve"> para outra.</w:t>
+      </w:r>
+    </w:p>
+    <w:p>
+      <w:r>
+        <w:t xml:space="preserve"> A plataforma </w:t>
+      </w:r>
+      <w:proofErr w:type="spellStart"/>
+      <w:r>
+        <w:rPr>
+          <w:i/>
+        </w:rPr>
+        <w:t>android</w:t>
+      </w:r>
+      <w:proofErr w:type="spellEnd"/>
+      <w:r>
+        <w:t xml:space="preserve"> tem alguns mecanismos para facilitar a realização deste tipo de operações, nomeadamente a possibilidade de serialização de instancias de tipos primitivos. </w:t>
+      </w:r>
+      <w:r>
+        <w:t xml:space="preserve">A serialização de um tipo complexo não é aconselhada neste tipo de plataformas pelas suas características físicas portanto decidiu-se utilizar uma solução que consiste na utilização de um contentor de objetos referenciados por uma chave, chave essa que será um tipo primitivo. O facto da chave ser um tipo primitivo permite a utilização dos mecanismos presentes no </w:t>
+      </w:r>
+      <w:proofErr w:type="spellStart"/>
+      <w:r>
+        <w:rPr>
+          <w:i/>
+        </w:rPr>
+        <w:t>android</w:t>
+      </w:r>
+      <w:proofErr w:type="spellEnd"/>
+      <w:r>
+        <w:t xml:space="preserve"> para "parametrizar" uma </w:t>
+      </w:r>
+      <w:proofErr w:type="spellStart"/>
+      <w:r>
+        <w:rPr>
+          <w:i/>
+        </w:rPr>
+        <w:t>activity</w:t>
+      </w:r>
+      <w:proofErr w:type="spellEnd"/>
+      <w:r>
+        <w:t xml:space="preserve"> com informação, nomeadamente o método </w:t>
+      </w:r>
+      <w:proofErr w:type="spellStart"/>
+      <w:r>
+        <w:rPr>
+          <w:i/>
+        </w:rPr>
+        <w:t>putExtra</w:t>
+      </w:r>
+      <w:proofErr w:type="spellEnd"/>
+      <w:r>
+        <w:t xml:space="preserve"> da classe </w:t>
+      </w:r>
+      <w:proofErr w:type="spellStart"/>
+      <w:r>
+        <w:rPr>
+          <w:i/>
+        </w:rPr>
+        <w:t>Intent</w:t>
+      </w:r>
+      <w:proofErr w:type="spellEnd"/>
+      <w:r>
+        <w:t xml:space="preserve">. </w:t>
+      </w:r>
+    </w:p>
+    <w:p>
+      <w:pPr>
+        <w:rPr>
+          <w:noProof/>
+        </w:rPr>
+      </w:pPr>
+      <w:r>
+        <w:t xml:space="preserve">Estando o, foi necessário criar e publicar o contentar num local único e acessível a todas as </w:t>
+      </w:r>
+      <w:proofErr w:type="spellStart"/>
+      <w:r>
+        <w:rPr>
+          <w:i/>
+        </w:rPr>
+        <w:t>activities</w:t>
+      </w:r>
+      <w:proofErr w:type="spellEnd"/>
+      <w:r>
+        <w:t xml:space="preserve">. Uma instancia estática do contentor foi criada na classe </w:t>
+      </w:r>
+      <w:proofErr w:type="spellStart"/>
+      <w:r>
+        <w:rPr>
+          <w:i/>
+        </w:rPr>
+        <w:t>BaseActivity</w:t>
+      </w:r>
+      <w:proofErr w:type="spellEnd"/>
+      <w:r>
+        <w:rPr>
+          <w:i/>
+        </w:rPr>
+        <w:t xml:space="preserve"> </w:t>
+      </w:r>
+      <w:r>
+        <w:t xml:space="preserve">e dada permissão de acesso a todas as </w:t>
+      </w:r>
+      <w:proofErr w:type="spellStart"/>
+      <w:r>
+        <w:rPr>
+          <w:i/>
+        </w:rPr>
+        <w:t>activities</w:t>
+      </w:r>
+      <w:proofErr w:type="spellEnd"/>
+      <w:r>
+        <w:t xml:space="preserve"> derivadas.</w:t>
+      </w:r>
+      <w:r>
+        <w:rPr>
+          <w:noProof/>
+        </w:rPr>
+        <w:t xml:space="preserve"> </w:t>
+      </w:r>
+      <w:r>
+        <w:rPr>
+          <w:noProof/>
+        </w:rPr>
+        <w:t xml:space="preserve">A classe criada para albergar o contentar chama-se NavigationMessenger, </w:t>
+      </w:r>
+      <w:r>
+        <w:rPr>
+          <w:noProof/>
+        </w:rPr>
+        <w:fldChar w:fldCharType="begin"/>
+      </w:r>
+      <w:r>
+        <w:rPr>
+          <w:noProof/>
+        </w:rPr>
+        <w:instrText xml:space="preserve"> REF _Ref322363546 \h </w:instrText>
+      </w:r>
+      <w:r>
+        <w:rPr>
+          <w:noProof/>
+        </w:rPr>
+      </w:r>
+      <w:r>
+        <w:rPr>
+          <w:noProof/>
+        </w:rPr>
+        <w:fldChar w:fldCharType="separate"/>
+      </w:r>
+      <w:r>
+        <w:t xml:space="preserve">Figura </w:t>
+      </w:r>
+      <w:r>
+        <w:rPr>
+          <w:noProof/>
+        </w:rPr>
+        <w:t>5</w:t>
+      </w:r>
+      <w:r>
+        <w:rPr>
+          <w:noProof/>
+        </w:rPr>
+        <w:fldChar w:fldCharType="end"/>
+      </w:r>
+      <w:r>
+        <w:rPr>
+          <w:noProof/>
+        </w:rPr>
+        <w:t>.</w:t>
+      </w:r>
+    </w:p>
+    <w:p>
+      <w:pPr>
+        <w:keepNext/>
+        <w:jc w:val="center"/>
+      </w:pPr>
+      <w:r>
+        <w:rPr>
+          <w:noProof/>
+          <w:lang w:val="en-US"/>
+        </w:rPr>
+        <w:drawing>
+          <wp:inline distT="0" distB="0" distL="0" distR="0">
+            <wp:extent cx="3657600" cy="1809750"/>
+            <wp:effectExtent l="19050" t="0" r="0" b="0"/>
+            <wp:docPr id="7" name="Imagem 1" descr="D:\FAC\LEIC\PDM\Trabalhos\working-copy\docs\trab1\imgs\messenger.png"/>
+            <wp:cNvGraphicFramePr>
+              <a:graphicFrameLocks xmlns:a="http://schemas.openxmlformats.org/drawingml/2006/main" noChangeAspect="1"/>
+            </wp:cNvGraphicFramePr>
+            <a:graphic xmlns:a="http://schemas.openxmlformats.org/drawingml/2006/main">
+              <a:graphicData uri="http://schemas.openxmlformats.org/drawingml/2006/picture">
+                <pic:pic xmlns:pic="http://schemas.openxmlformats.org/drawingml/2006/picture">
+                  <pic:nvPicPr>
+                    <pic:cNvPr id="0" name="Picture 1" descr="D:\FAC\LEIC\PDM\Trabalhos\working-copy\docs\trab1\imgs\messenger.png"/>
+                    <pic:cNvPicPr>
+                      <a:picLocks noChangeAspect="1" noChangeArrowheads="1"/>
+                    </pic:cNvPicPr>
+                  </pic:nvPicPr>
+                  <pic:blipFill>
+                    <a:blip r:embed="rId12" cstate="print"/>
+                    <a:srcRect/>
+                    <a:stretch>
+                      <a:fillRect/>
+                    </a:stretch>
+                  </pic:blipFill>
+                  <pic:spPr bwMode="auto">
+                    <a:xfrm>
+                      <a:off x="0" y="0"/>
+                      <a:ext cx="3657600" cy="1809750"/>
+                    </a:xfrm>
+                    <a:prstGeom prst="rect">
+                      <a:avLst/>
+                    </a:prstGeom>
+                    <a:noFill/>
+                    <a:ln w="9525">
+                      <a:noFill/>
+                      <a:miter lim="800000"/>
+                      <a:headEnd/>
+                      <a:tailEnd/>
+                    </a:ln>
+                  </pic:spPr>
+                </pic:pic>
+              </a:graphicData>
+            </a:graphic>
+          </wp:inline>
+        </w:drawing>
+      </w:r>
+    </w:p>
+    <w:p>
+      <w:pPr>
+        <w:pStyle w:val="Legenda"/>
+        <w:jc w:val="center"/>
+      </w:pPr>
+      <w:bookmarkStart w:id="4" w:name="_Ref322363546"/>
+      <w:r>
+        <w:t xml:space="preserve">Figura </w:t>
+      </w:r>
+      <w:fldSimple w:instr=" SEQ Figura \* ARABIC ">
+        <w:r>
+          <w:rPr>
+            <w:noProof/>
+          </w:rPr>
+          <w:t>5</w:t>
+        </w:r>
+      </w:fldSimple>
+      <w:bookmarkEnd w:id="4"/>
+      <w:r>
+        <w:t xml:space="preserve"> - Diagrama da classe </w:t>
+      </w:r>
+      <w:proofErr w:type="spellStart"/>
+      <w:r>
+        <w:t>NavigationMessenger</w:t>
+      </w:r>
+      <w:proofErr w:type="spellEnd"/>
+      <w:r>
+        <w:t>.</w:t>
+      </w:r>
+    </w:p>
+    <w:p>
+      <w:r>
+        <w:t xml:space="preserve">Na implementação da classe foi tido em conta o tempo de vida dos objetos, já que se uma instancia estática desta classe tiver qualquer referencia para um objeto este "só" irá ser "colhido" pelo </w:t>
+      </w:r>
+      <w:proofErr w:type="spellStart"/>
+      <w:r>
+        <w:rPr>
+          <w:i/>
+        </w:rPr>
+        <w:t>garbage</w:t>
+      </w:r>
+      <w:proofErr w:type="spellEnd"/>
+      <w:r>
+        <w:t xml:space="preserve"> </w:t>
+      </w:r>
+      <w:proofErr w:type="spellStart"/>
+      <w:r>
+        <w:rPr>
+          <w:i/>
+        </w:rPr>
+        <w:t>collector</w:t>
+      </w:r>
+      <w:proofErr w:type="spellEnd"/>
+      <w:r>
+        <w:t xml:space="preserve"> quando a aplicação terminar. Por isso a estrutura de dados utilizada uma </w:t>
+      </w:r>
+      <w:proofErr w:type="spellStart"/>
+      <w:r>
+        <w:rPr>
+          <w:i/>
+        </w:rPr>
         <w:lastRenderedPageBreak/>
-        <w:t xml:space="preserve">utilizador carrega num, o comportamento esperado é que apareça uma nova view e que os detalhes desse </w:t>
-      </w:r>
-      <w:r>
-        <w:rPr>
-          <w:i/>
-        </w:rPr>
-        <w:t>status</w:t>
-      </w:r>
-      <w:r>
-        <w:t xml:space="preserve"> seja apresentado. O problema aqui é cm se passa obj para status</w:t>
+        <w:t>WeakReference</w:t>
+      </w:r>
+      <w:proofErr w:type="spellEnd"/>
+      <w:r>
+        <w:t xml:space="preserve">, permitindo a plataforma "colher" o objeto quando não existir mais referencias para este.  </w:t>
+      </w:r>
+    </w:p>
+    <w:p>
+      <w:r>
+        <w:rPr>
+          <w:i/>
+        </w:rPr>
+        <w:t xml:space="preserve"> </w:t>
+      </w:r>
+    </w:p>
+    <w:p>
+      <w:pPr>
+        <w:pStyle w:val="Ttulo2"/>
+      </w:pPr>
+      <w:proofErr w:type="spellStart"/>
+      <w:r>
+        <w:t>Application</w:t>
+      </w:r>
+      <w:proofErr w:type="spellEnd"/>
+    </w:p>
+    <w:p>
+      <w:r>
+        <w:t xml:space="preserve">A classe </w:t>
+      </w:r>
+      <w:proofErr w:type="spellStart"/>
+      <w:r>
+        <w:rPr>
+          <w:i/>
+        </w:rPr>
+        <w:t>Application</w:t>
+      </w:r>
+      <w:proofErr w:type="spellEnd"/>
+      <w:r>
+        <w:t xml:space="preserve"> da plataforma </w:t>
+      </w:r>
+      <w:proofErr w:type="spellStart"/>
+      <w:r>
+        <w:rPr>
+          <w:i/>
+        </w:rPr>
+        <w:t>android</w:t>
+      </w:r>
+      <w:proofErr w:type="spellEnd"/>
+      <w:r>
+        <w:rPr>
+          <w:i/>
+        </w:rPr>
+        <w:t xml:space="preserve"> </w:t>
+      </w:r>
+      <w:r>
+        <w:t xml:space="preserve">é responsável por conter dados uteis por toda a aplicação. Tal como foi realizado com as </w:t>
+      </w:r>
+      <w:proofErr w:type="spellStart"/>
+      <w:r>
+        <w:t>activities</w:t>
+      </w:r>
+      <w:proofErr w:type="spellEnd"/>
+      <w:r>
+        <w:t xml:space="preserve"> foram criadas duas classes do tipo </w:t>
+      </w:r>
+      <w:proofErr w:type="spellStart"/>
+      <w:r>
+        <w:rPr>
+          <w:i/>
+        </w:rPr>
+        <w:t>Application</w:t>
+      </w:r>
+      <w:proofErr w:type="spellEnd"/>
+      <w:r>
+        <w:t>:</w:t>
+      </w:r>
+    </w:p>
+    <w:p>
+      <w:pPr>
+        <w:pStyle w:val="PargrafodaLista"/>
+        <w:numPr>
+          <w:ilvl w:val="0"/>
+          <w:numId w:val="4"/>
+        </w:numPr>
+      </w:pPr>
+      <w:proofErr w:type="spellStart"/>
+      <w:r>
+        <w:t>BaseApplication</w:t>
+      </w:r>
+      <w:proofErr w:type="spellEnd"/>
+      <w:r>
+        <w:t xml:space="preserve"> - onde deverá estar informação </w:t>
+      </w:r>
+      <w:r>
+        <w:t>genérica à aplicação, neste momento apenas contém o acesso estático do contexto da aplicação.</w:t>
+      </w:r>
+    </w:p>
+    <w:p>
+      <w:pPr>
+        <w:pStyle w:val="PargrafodaLista"/>
+        <w:numPr>
+          <w:ilvl w:val="0"/>
+          <w:numId w:val="4"/>
+        </w:numPr>
+      </w:pPr>
+      <w:proofErr w:type="spellStart"/>
+      <w:r>
+        <w:t>YambaApplication</w:t>
+      </w:r>
+      <w:proofErr w:type="spellEnd"/>
+      <w:r>
+        <w:t xml:space="preserve"> - todos os dados comuns a serem utilizados pela aplicação, como:</w:t>
+      </w:r>
+    </w:p>
+    <w:p>
+      <w:pPr>
+        <w:pStyle w:val="PargrafodaLista"/>
+        <w:numPr>
+          <w:ilvl w:val="1"/>
+          <w:numId w:val="4"/>
+        </w:numPr>
+      </w:pPr>
+      <w:r>
+        <w:t>Acesso às preferências.</w:t>
+      </w:r>
+    </w:p>
+    <w:p>
+      <w:pPr>
+        <w:pStyle w:val="PargrafodaLista"/>
+        <w:numPr>
+          <w:ilvl w:val="1"/>
+          <w:numId w:val="4"/>
+        </w:numPr>
+      </w:pPr>
+      <w:r>
+        <w:t xml:space="preserve">Acesso à instancia que acede ao serviço </w:t>
+      </w:r>
+      <w:proofErr w:type="spellStart"/>
+      <w:r>
+        <w:rPr>
+          <w:i/>
+        </w:rPr>
+        <w:t>yamba</w:t>
+      </w:r>
+      <w:proofErr w:type="spellEnd"/>
+      <w:r>
+        <w:t>.</w:t>
+      </w:r>
+    </w:p>
+    <w:p>
+      <w:pPr>
+        <w:pStyle w:val="PargrafodaLista"/>
+        <w:numPr>
+          <w:ilvl w:val="1"/>
+          <w:numId w:val="4"/>
+        </w:numPr>
+      </w:pPr>
+      <w:r>
+        <w:t xml:space="preserve">Outras informações, como o nome do campo passado entre a </w:t>
+      </w:r>
+      <w:proofErr w:type="spellStart"/>
+      <w:r>
+        <w:rPr>
+          <w:i/>
+        </w:rPr>
+        <w:t>activity</w:t>
+      </w:r>
+      <w:proofErr w:type="spellEnd"/>
+      <w:r>
+        <w:t xml:space="preserve"> </w:t>
+      </w:r>
+      <w:proofErr w:type="spellStart"/>
+      <w:r>
+        <w:rPr>
+          <w:i/>
+        </w:rPr>
+        <w:t>Timeline</w:t>
+      </w:r>
+      <w:proofErr w:type="spellEnd"/>
+      <w:r>
+        <w:t xml:space="preserve"> à </w:t>
+      </w:r>
+      <w:proofErr w:type="spellStart"/>
+      <w:r>
+        <w:rPr>
+          <w:i/>
+        </w:rPr>
+        <w:t>StatusDetails</w:t>
+      </w:r>
+      <w:proofErr w:type="spellEnd"/>
+      <w:r>
+        <w:t>.</w:t>
       </w:r>
     </w:p>
     <w:p/>
     <w:p>
-      <w:pPr>
-        <w:rPr>
-          <w:lang w:val="en-US"/>
-        </w:rPr>
-      </w:pPr>
-      <w:r>
-        <w:rPr>
-          <w:lang w:val="en-US"/>
-        </w:rPr>
-        <w:t>//Application</w:t>
-      </w:r>
-    </w:p>
-    <w:p>
-      <w:r>
-        <w:t>//Storage</w:t>
-      </w:r>
-    </w:p>
-    <w:p>
-      <w:r>
-        <w:t>//Conclusão</w:t>
+      <w:r>
+        <w:t>//</w:t>
+      </w:r>
+      <w:proofErr w:type="spellStart"/>
+      <w:r>
+        <w:t>Storage</w:t>
+      </w:r>
+      <w:proofErr w:type="spellEnd"/>
+    </w:p>
+    <w:p>
+      <w:pPr>
+        <w:pStyle w:val="Ttulo1"/>
+      </w:pPr>
+      <w:r>
+        <w:t>Conclusão</w:t>
+      </w:r>
+    </w:p>
+    <w:p>
+      <w:r>
+        <w:t xml:space="preserve">Com a realização deste trabalho foi nos dado uma abordagem completamente nova sobre a programação em dispositivos móveis. Foi possível por passar por alguns elementos da </w:t>
+      </w:r>
+      <w:proofErr w:type="spellStart"/>
+      <w:r>
+        <w:rPr>
+          <w:i/>
+        </w:rPr>
+        <w:t>api</w:t>
+      </w:r>
+      <w:proofErr w:type="spellEnd"/>
+      <w:r>
+        <w:t xml:space="preserve"> do </w:t>
+      </w:r>
+      <w:proofErr w:type="spellStart"/>
+      <w:r>
+        <w:rPr>
+          <w:i/>
+        </w:rPr>
+        <w:t>android</w:t>
+      </w:r>
+      <w:proofErr w:type="spellEnd"/>
+      <w:r>
+        <w:t xml:space="preserve"> bem como de aspetos típicos no desenvolvimento de aplicações, como a persistência de dados em memória, passagem de informação entre </w:t>
+      </w:r>
+      <w:proofErr w:type="spellStart"/>
+      <w:r>
+        <w:rPr>
+          <w:i/>
+        </w:rPr>
+        <w:t>views</w:t>
+      </w:r>
+      <w:proofErr w:type="spellEnd"/>
+      <w:r>
+        <w:t xml:space="preserve"> e controlo do menu. </w:t>
       </w:r>
     </w:p>
     <w:sectPr>
@@ -1907,6 +2743,119 @@
 <file path=word/numbering.xml><?xml version="1.0" encoding="utf-8"?>
 <w:numbering xmlns:ve="http://schemas.openxmlformats.org/markup-compatibility/2006" xmlns:o="urn:schemas-microsoft-com:office:office" xmlns:r="http://schemas.openxmlformats.org/officeDocument/2006/relationships" xmlns:m="http://schemas.openxmlformats.org/officeDocument/2006/math" xmlns:v="urn:schemas-microsoft-com:vml" xmlns:wp="http://schemas.openxmlformats.org/drawingml/2006/wordprocessingDrawing" xmlns:w10="urn:schemas-microsoft-com:office:word" xmlns:w="http://schemas.openxmlformats.org/wordprocessingml/2006/main" xmlns:wne="http://schemas.microsoft.com/office/word/2006/wordml">
   <w:abstractNum w:abstractNumId="0">
+    <w:nsid w:val="2EC56B74"/>
+    <w:multiLevelType w:val="hybridMultilevel"/>
+    <w:tmpl w:val="0B5E6ADC"/>
+    <w:lvl w:ilvl="0" w:tplc="04090001">
+      <w:start w:val="1"/>
+      <w:numFmt w:val="bullet"/>
+      <w:lvlText w:val=""/>
+      <w:lvlJc w:val="left"/>
+      <w:pPr>
+        <w:ind w:left="720" w:hanging="360"/>
+      </w:pPr>
+      <w:rPr>
+        <w:rFonts w:ascii="Symbol" w:hAnsi="Symbol" w:hint="default"/>
+      </w:rPr>
+    </w:lvl>
+    <w:lvl w:ilvl="1" w:tplc="04090003">
+      <w:start w:val="1"/>
+      <w:numFmt w:val="bullet"/>
+      <w:lvlText w:val="o"/>
+      <w:lvlJc w:val="left"/>
+      <w:pPr>
+        <w:ind w:left="1440" w:hanging="360"/>
+      </w:pPr>
+      <w:rPr>
+        <w:rFonts w:ascii="Courier New" w:hAnsi="Courier New" w:cs="Courier New" w:hint="default"/>
+      </w:rPr>
+    </w:lvl>
+    <w:lvl w:ilvl="2" w:tplc="04090005" w:tentative="1">
+      <w:start w:val="1"/>
+      <w:numFmt w:val="bullet"/>
+      <w:lvlText w:val=""/>
+      <w:lvlJc w:val="left"/>
+      <w:pPr>
+        <w:ind w:left="2160" w:hanging="360"/>
+      </w:pPr>
+      <w:rPr>
+        <w:rFonts w:ascii="Wingdings" w:hAnsi="Wingdings" w:hint="default"/>
+      </w:rPr>
+    </w:lvl>
+    <w:lvl w:ilvl="3" w:tplc="04090001" w:tentative="1">
+      <w:start w:val="1"/>
+      <w:numFmt w:val="bullet"/>
+      <w:lvlText w:val=""/>
+      <w:lvlJc w:val="left"/>
+      <w:pPr>
+        <w:ind w:left="2880" w:hanging="360"/>
+      </w:pPr>
+      <w:rPr>
+        <w:rFonts w:ascii="Symbol" w:hAnsi="Symbol" w:hint="default"/>
+      </w:rPr>
+    </w:lvl>
+    <w:lvl w:ilvl="4" w:tplc="04090003" w:tentative="1">
+      <w:start w:val="1"/>
+      <w:numFmt w:val="bullet"/>
+      <w:lvlText w:val="o"/>
+      <w:lvlJc w:val="left"/>
+      <w:pPr>
+        <w:ind w:left="3600" w:hanging="360"/>
+      </w:pPr>
+      <w:rPr>
+        <w:rFonts w:ascii="Courier New" w:hAnsi="Courier New" w:cs="Courier New" w:hint="default"/>
+      </w:rPr>
+    </w:lvl>
+    <w:lvl w:ilvl="5" w:tplc="04090005" w:tentative="1">
+      <w:start w:val="1"/>
+      <w:numFmt w:val="bullet"/>
+      <w:lvlText w:val=""/>
+      <w:lvlJc w:val="left"/>
+      <w:pPr>
+        <w:ind w:left="4320" w:hanging="360"/>
+      </w:pPr>
+      <w:rPr>
+        <w:rFonts w:ascii="Wingdings" w:hAnsi="Wingdings" w:hint="default"/>
+      </w:rPr>
+    </w:lvl>
+    <w:lvl w:ilvl="6" w:tplc="04090001" w:tentative="1">
+      <w:start w:val="1"/>
+      <w:numFmt w:val="bullet"/>
+      <w:lvlText w:val=""/>
+      <w:lvlJc w:val="left"/>
+      <w:pPr>
+        <w:ind w:left="5040" w:hanging="360"/>
+      </w:pPr>
+      <w:rPr>
+        <w:rFonts w:ascii="Symbol" w:hAnsi="Symbol" w:hint="default"/>
+      </w:rPr>
+    </w:lvl>
+    <w:lvl w:ilvl="7" w:tplc="04090003" w:tentative="1">
+      <w:start w:val="1"/>
+      <w:numFmt w:val="bullet"/>
+      <w:lvlText w:val="o"/>
+      <w:lvlJc w:val="left"/>
+      <w:pPr>
+        <w:ind w:left="5760" w:hanging="360"/>
+      </w:pPr>
+      <w:rPr>
+        <w:rFonts w:ascii="Courier New" w:hAnsi="Courier New" w:cs="Courier New" w:hint="default"/>
+      </w:rPr>
+    </w:lvl>
+    <w:lvl w:ilvl="8" w:tplc="04090005" w:tentative="1">
+      <w:start w:val="1"/>
+      <w:numFmt w:val="bullet"/>
+      <w:lvlText w:val=""/>
+      <w:lvlJc w:val="left"/>
+      <w:pPr>
+        <w:ind w:left="6480" w:hanging="360"/>
+      </w:pPr>
+      <w:rPr>
+        <w:rFonts w:ascii="Wingdings" w:hAnsi="Wingdings" w:hint="default"/>
+      </w:rPr>
+    </w:lvl>
+  </w:abstractNum>
+  <w:abstractNum w:abstractNumId="1">
     <w:nsid w:val="3BB1256E"/>
     <w:multiLevelType w:val="hybridMultilevel"/>
     <w:tmpl w:val="4B6CCEFA"/>
@@ -2019,7 +2968,7 @@
       </w:rPr>
     </w:lvl>
   </w:abstractNum>
-  <w:abstractNum w:abstractNumId="1">
+  <w:abstractNum w:abstractNumId="2">
     <w:nsid w:val="5AAA76B8"/>
     <w:multiLevelType w:val="hybridMultilevel"/>
     <w:tmpl w:val="9DDC7B3E"/>
@@ -2105,7 +3054,7 @@
       </w:pPr>
     </w:lvl>
   </w:abstractNum>
-  <w:abstractNum w:abstractNumId="2">
+  <w:abstractNum w:abstractNumId="3">
     <w:nsid w:val="63B314C5"/>
     <w:multiLevelType w:val="hybridMultilevel"/>
     <w:tmpl w:val="1B668E6A"/>
@@ -2219,12 +3168,15 @@
     </w:lvl>
   </w:abstractNum>
   <w:num w:numId="1">
+    <w:abstractNumId w:val="3"/>
+  </w:num>
+  <w:num w:numId="2">
     <w:abstractNumId w:val="2"/>
   </w:num>
-  <w:num w:numId="2">
+  <w:num w:numId="3">
     <w:abstractNumId w:val="1"/>
   </w:num>
-  <w:num w:numId="3">
+  <w:num w:numId="4">
     <w:abstractNumId w:val="0"/>
   </w:num>
 </w:numbering>
@@ -2904,7 +3856,7 @@
 </file>
 
 <file path=customXml/itemProps1.xml><?xml version="1.0" encoding="utf-8"?>
-<ds:datastoreItem xmlns:ds="http://schemas.openxmlformats.org/officeDocument/2006/customXml" ds:itemID="{435938B1-B4E3-4304-90CD-008982B5DFC9}">
+<ds:datastoreItem xmlns:ds="http://schemas.openxmlformats.org/officeDocument/2006/customXml" ds:itemID="{B5E6D3C8-86EB-46DC-B86E-09068C6C7071}">
   <ds:schemaRefs>
     <ds:schemaRef ds:uri="http://schemas.openxmlformats.org/officeDocument/2006/bibliography"/>
   </ds:schemaRefs>

</xml_diff>